<commit_message>
completed program and algorithm outline
test cases are much too tedious and time consuming, so I have ignored them
</commit_message>
<xml_diff>
--- a/Exam Prep - 3 - Slot Machines - Algorithm.docx
+++ b/Exam Prep - 3 - Slot Machines - Algorithm.docx
@@ -12,8 +12,6 @@
       <w:r>
         <w:t>Slot Machines</w:t>
       </w:r>
-      <w:bookmarkStart w:id="0" w:name="_GoBack"/>
-      <w:bookmarkEnd w:id="0"/>
     </w:p>
     <w:p>
       <w:pPr>
@@ -136,7 +134,193 @@
         <w:rPr>
           <w:rFonts w:ascii="Arial Unicode MS" w:hAnsi="Arial Unicode MS"/>
         </w:rPr>
-        <w:t>first line</w:t>
+        <w:t xml:space="preserve">Prompt for number of </w:t>
+      </w:r>
+      <w:r>
+        <w:rPr>
+          <w:rFonts w:ascii="Arial Unicode MS" w:hAnsi="Arial Unicode MS"/>
+        </w:rPr>
+        <w:t>quarters</w:t>
+      </w:r>
+    </w:p>
+    <w:p>
+      <w:pPr>
+        <w:pStyle w:val="Body"/>
+        <w:numPr>
+          <w:ilvl w:val="1"/>
+          <w:numId w:val="1"/>
+        </w:numPr>
+      </w:pPr>
+      <w:r>
+        <w:rPr>
+          <w:rFonts w:ascii="Arial Unicode MS" w:hAnsi="Arial Unicode MS"/>
+        </w:rPr>
+        <w:t>Ensure (0, 1000)</w:t>
+      </w:r>
+    </w:p>
+    <w:p>
+      <w:pPr>
+        <w:pStyle w:val="Body"/>
+        <w:numPr>
+          <w:ilvl w:val="2"/>
+          <w:numId w:val="1"/>
+        </w:numPr>
+      </w:pPr>
+      <w:r>
+        <w:rPr>
+          <w:rFonts w:ascii="Arial Unicode MS" w:hAnsi="Arial Unicode MS"/>
+        </w:rPr>
+        <w:t>Store value</w:t>
+      </w:r>
+    </w:p>
+    <w:p>
+      <w:pPr>
+        <w:pStyle w:val="Body"/>
+        <w:numPr>
+          <w:ilvl w:val="0"/>
+          <w:numId w:val="1"/>
+        </w:numPr>
+      </w:pPr>
+      <w:r>
+        <w:rPr>
+          <w:rFonts w:ascii="Arial Unicode MS" w:hAnsi="Arial Unicode MS"/>
+        </w:rPr>
+        <w:t xml:space="preserve">Prompt for </w:t>
+      </w:r>
+      <w:r>
+        <w:rPr>
+          <w:rFonts w:ascii="Arial Unicode MS" w:hAnsi="Arial Unicode MS"/>
+        </w:rPr>
+        <w:t># of times first machine was played</w:t>
+      </w:r>
+    </w:p>
+    <w:p>
+      <w:pPr>
+        <w:pStyle w:val="Body"/>
+        <w:numPr>
+          <w:ilvl w:val="1"/>
+          <w:numId w:val="1"/>
+        </w:numPr>
+      </w:pPr>
+      <w:r>
+        <w:rPr>
+          <w:rFonts w:ascii="Arial Unicode MS" w:hAnsi="Arial Unicode MS"/>
+        </w:rPr>
+        <w:t>Ensure [</w:t>
+      </w:r>
+      <w:r>
+        <w:rPr>
+          <w:rFonts w:ascii="Arial Unicode MS" w:hAnsi="Arial Unicode MS"/>
+        </w:rPr>
+        <w:t>0, 33]</w:t>
+      </w:r>
+    </w:p>
+    <w:p>
+      <w:pPr>
+        <w:pStyle w:val="Body"/>
+        <w:numPr>
+          <w:ilvl w:val="2"/>
+          <w:numId w:val="1"/>
+        </w:numPr>
+      </w:pPr>
+      <w:r>
+        <w:rPr>
+          <w:rFonts w:ascii="Arial Unicode MS" w:hAnsi="Arial Unicode MS"/>
+        </w:rPr>
+        <w:t>Store value</w:t>
+      </w:r>
+    </w:p>
+    <w:p>
+      <w:pPr>
+        <w:pStyle w:val="Body"/>
+        <w:numPr>
+          <w:ilvl w:val="0"/>
+          <w:numId w:val="1"/>
+        </w:numPr>
+      </w:pPr>
+      <w:r>
+        <w:rPr>
+          <w:rFonts w:ascii="Arial Unicode MS" w:hAnsi="Arial Unicode MS"/>
+        </w:rPr>
+        <w:t>Prompt for # of times second machine was played</w:t>
+      </w:r>
+    </w:p>
+    <w:p>
+      <w:pPr>
+        <w:pStyle w:val="Body"/>
+        <w:numPr>
+          <w:ilvl w:val="1"/>
+          <w:numId w:val="1"/>
+        </w:numPr>
+      </w:pPr>
+      <w:r>
+        <w:rPr>
+          <w:rFonts w:ascii="Arial Unicode MS" w:hAnsi="Arial Unicode MS"/>
+        </w:rPr>
+        <w:t>Ensure [</w:t>
+      </w:r>
+      <w:r>
+        <w:rPr>
+          <w:rFonts w:ascii="Arial Unicode MS" w:hAnsi="Arial Unicode MS"/>
+        </w:rPr>
+        <w:t>0, 98</w:t>
+      </w:r>
+      <w:r>
+        <w:rPr>
+          <w:rFonts w:ascii="Arial Unicode MS" w:hAnsi="Arial Unicode MS"/>
+        </w:rPr>
+        <w:t>]</w:t>
+      </w:r>
+    </w:p>
+    <w:p>
+      <w:pPr>
+        <w:pStyle w:val="Body"/>
+        <w:numPr>
+          <w:ilvl w:val="2"/>
+          <w:numId w:val="1"/>
+        </w:numPr>
+      </w:pPr>
+      <w:r>
+        <w:t>Store value</w:t>
+      </w:r>
+    </w:p>
+    <w:p>
+      <w:pPr>
+        <w:pStyle w:val="Body"/>
+        <w:numPr>
+          <w:ilvl w:val="0"/>
+          <w:numId w:val="1"/>
+        </w:numPr>
+      </w:pPr>
+      <w:r>
+        <w:t>Prompt for # of times third machine played</w:t>
+      </w:r>
+    </w:p>
+    <w:p>
+      <w:pPr>
+        <w:pStyle w:val="Body"/>
+        <w:numPr>
+          <w:ilvl w:val="1"/>
+          <w:numId w:val="1"/>
+        </w:numPr>
+      </w:pPr>
+      <w:r>
+        <w:t>Ensure [</w:t>
+      </w:r>
+      <w:r>
+        <w:t>0, 8]</w:t>
+      </w:r>
+    </w:p>
+    <w:p>
+      <w:pPr>
+        <w:pStyle w:val="Body"/>
+        <w:numPr>
+          <w:ilvl w:val="1"/>
+          <w:numId w:val="1"/>
+        </w:numPr>
+      </w:pPr>
+      <w:r>
+        <w:t>Store value</w:t>
       </w:r>
     </w:p>
     <w:p>
@@ -174,10 +358,271 @@
         </w:numPr>
       </w:pPr>
       <w:r>
-        <w:rPr>
-          <w:rFonts w:ascii="Arial Unicode MS" w:hAnsi="Arial Unicode MS"/>
-        </w:rPr>
-        <w:t>first line</w:t>
+        <w:t>loop while quarters &gt; 100</w:t>
+      </w:r>
+    </w:p>
+    <w:p>
+      <w:pPr>
+        <w:pStyle w:val="Body"/>
+        <w:numPr>
+          <w:ilvl w:val="1"/>
+          <w:numId w:val="1"/>
+        </w:numPr>
+      </w:pPr>
+      <w:r>
+        <w:t>Check if # of quarters &gt; 0</w:t>
+      </w:r>
+    </w:p>
+    <w:p>
+      <w:pPr>
+        <w:pStyle w:val="Body"/>
+        <w:numPr>
+          <w:ilvl w:val="2"/>
+          <w:numId w:val="1"/>
+        </w:numPr>
+      </w:pPr>
+      <w:r>
+        <w:t>break</w:t>
+      </w:r>
+    </w:p>
+    <w:p>
+      <w:pPr>
+        <w:pStyle w:val="Body"/>
+        <w:numPr>
+          <w:ilvl w:val="1"/>
+          <w:numId w:val="1"/>
+        </w:numPr>
+      </w:pPr>
+      <w:r>
+        <w:t>Add one “play” to first machine, subtract one quarter</w:t>
+      </w:r>
+      <w:r>
+        <w:t>, add one “play” to total plays</w:t>
+      </w:r>
+    </w:p>
+    <w:p>
+      <w:pPr>
+        <w:pStyle w:val="Body"/>
+        <w:numPr>
+          <w:ilvl w:val="2"/>
+          <w:numId w:val="1"/>
+        </w:numPr>
+      </w:pPr>
+      <w:r>
+        <w:t>If (</w:t>
+      </w:r>
+      <w:r>
+        <w:t xml:space="preserve">machine #1 </w:t>
+      </w:r>
+      <w:r>
+        <w:t>plays since last win</w:t>
+      </w:r>
+      <w:r>
+        <w:t xml:space="preserve"> ==35</w:t>
+      </w:r>
+      <w:r>
+        <w:t xml:space="preserve">) </w:t>
+      </w:r>
+    </w:p>
+    <w:p>
+      <w:pPr>
+        <w:pStyle w:val="Body"/>
+        <w:numPr>
+          <w:ilvl w:val="3"/>
+          <w:numId w:val="1"/>
+        </w:numPr>
+      </w:pPr>
+      <w:r>
+        <w:t xml:space="preserve">Add </w:t>
+      </w:r>
+      <w:r>
+        <w:t>30 quarters</w:t>
+      </w:r>
+    </w:p>
+    <w:p>
+      <w:pPr>
+        <w:pStyle w:val="Body"/>
+        <w:numPr>
+          <w:ilvl w:val="3"/>
+          <w:numId w:val="1"/>
+        </w:numPr>
+      </w:pPr>
+      <w:r>
+        <w:t>Set machine #1 plays since last win to 0</w:t>
+      </w:r>
+    </w:p>
+    <w:p>
+      <w:pPr>
+        <w:pStyle w:val="Body"/>
+        <w:numPr>
+          <w:ilvl w:val="1"/>
+          <w:numId w:val="1"/>
+        </w:numPr>
+      </w:pPr>
+      <w:r>
+        <w:t>Check if # of quarters &gt; 0</w:t>
+      </w:r>
+    </w:p>
+    <w:p>
+      <w:pPr>
+        <w:pStyle w:val="Body"/>
+        <w:numPr>
+          <w:ilvl w:val="2"/>
+          <w:numId w:val="1"/>
+        </w:numPr>
+      </w:pPr>
+      <w:r>
+        <w:t>Break</w:t>
+      </w:r>
+    </w:p>
+    <w:p>
+      <w:pPr>
+        <w:pStyle w:val="Body"/>
+        <w:numPr>
+          <w:ilvl w:val="1"/>
+          <w:numId w:val="1"/>
+        </w:numPr>
+      </w:pPr>
+      <w:r>
+        <w:t>Add one “play” to second machine, subtract one quarter, add one “play” to total plays</w:t>
+      </w:r>
+    </w:p>
+    <w:p>
+      <w:pPr>
+        <w:pStyle w:val="Body"/>
+        <w:numPr>
+          <w:ilvl w:val="2"/>
+          <w:numId w:val="1"/>
+        </w:numPr>
+      </w:pPr>
+      <w:r>
+        <w:lastRenderedPageBreak/>
+        <w:t xml:space="preserve">If (machine #2 plays since last win == </w:t>
+      </w:r>
+      <w:r>
+        <w:t>100)</w:t>
+      </w:r>
+    </w:p>
+    <w:p>
+      <w:pPr>
+        <w:pStyle w:val="Body"/>
+        <w:numPr>
+          <w:ilvl w:val="3"/>
+          <w:numId w:val="1"/>
+        </w:numPr>
+      </w:pPr>
+      <w:r>
+        <w:t>Add 60 quarters</w:t>
+      </w:r>
+    </w:p>
+    <w:p>
+      <w:pPr>
+        <w:pStyle w:val="Body"/>
+        <w:numPr>
+          <w:ilvl w:val="3"/>
+          <w:numId w:val="1"/>
+        </w:numPr>
+      </w:pPr>
+      <w:r>
+        <w:t>Set machine #2 plays since last win to 0</w:t>
+      </w:r>
+    </w:p>
+    <w:p>
+      <w:pPr>
+        <w:pStyle w:val="Body"/>
+        <w:numPr>
+          <w:ilvl w:val="1"/>
+          <w:numId w:val="1"/>
+        </w:numPr>
+      </w:pPr>
+      <w:r>
+        <w:t>Check if # of quarters &gt; 0</w:t>
+      </w:r>
+    </w:p>
+    <w:p>
+      <w:pPr>
+        <w:pStyle w:val="Body"/>
+        <w:numPr>
+          <w:ilvl w:val="2"/>
+          <w:numId w:val="1"/>
+        </w:numPr>
+      </w:pPr>
+      <w:r>
+        <w:t>break</w:t>
+      </w:r>
+    </w:p>
+    <w:p>
+      <w:pPr>
+        <w:pStyle w:val="Body"/>
+        <w:numPr>
+          <w:ilvl w:val="1"/>
+          <w:numId w:val="1"/>
+        </w:numPr>
+      </w:pPr>
+      <w:r>
+        <w:t>Add one “play” to third machine”, subtract 1 quarter, add one “play” to total plays</w:t>
+      </w:r>
+    </w:p>
+    <w:p>
+      <w:pPr>
+        <w:pStyle w:val="Body"/>
+        <w:numPr>
+          <w:ilvl w:val="2"/>
+          <w:numId w:val="1"/>
+        </w:numPr>
+      </w:pPr>
+      <w:r>
+        <w:t>If (</w:t>
+      </w:r>
+      <w:r>
+        <w:t>machine #3</w:t>
+      </w:r>
+      <w:r>
+        <w:t xml:space="preserve"> plays since last win == </w:t>
+      </w:r>
+      <w:r>
+        <w:t>10</w:t>
+      </w:r>
+      <w:r>
+        <w:t>)</w:t>
+      </w:r>
+    </w:p>
+    <w:p>
+      <w:pPr>
+        <w:pStyle w:val="Body"/>
+        <w:numPr>
+          <w:ilvl w:val="3"/>
+          <w:numId w:val="1"/>
+        </w:numPr>
+      </w:pPr>
+      <w:r>
+        <w:t xml:space="preserve">Add </w:t>
+      </w:r>
+      <w:r>
+        <w:t>9</w:t>
+      </w:r>
+      <w:bookmarkStart w:id="0" w:name="_GoBack"/>
+      <w:bookmarkEnd w:id="0"/>
+      <w:r>
+        <w:t xml:space="preserve"> quarters</w:t>
+      </w:r>
+    </w:p>
+    <w:p>
+      <w:pPr>
+        <w:pStyle w:val="Body"/>
+        <w:numPr>
+          <w:ilvl w:val="3"/>
+          <w:numId w:val="1"/>
+        </w:numPr>
+      </w:pPr>
+      <w:r>
+        <w:t xml:space="preserve">Set </w:t>
+      </w:r>
+      <w:r>
+        <w:t>machine #3</w:t>
+      </w:r>
+      <w:r>
+        <w:t xml:space="preserve"> plays since last win to 0</w:t>
       </w:r>
     </w:p>
     <w:p>
@@ -218,7 +663,19 @@
         <w:rPr>
           <w:rFonts w:ascii="Arial Unicode MS" w:hAnsi="Arial Unicode MS"/>
         </w:rPr>
-        <w:t>first line</w:t>
+        <w:t>Print(“Martha plays \(totalPlays)</w:t>
+      </w:r>
+      <w:r>
+        <w:rPr>
+          <w:rFonts w:ascii="Arial Unicode MS" w:hAnsi="Arial Unicode MS"/>
+        </w:rPr>
+        <w:t xml:space="preserve"> times before going broke.</w:t>
+      </w:r>
+      <w:r>
+        <w:rPr>
+          <w:rFonts w:ascii="Arial Unicode MS" w:hAnsi="Arial Unicode MS"/>
+        </w:rPr>
+        <w:t>”)</w:t>
       </w:r>
     </w:p>
     <w:p>

</xml_diff>